<commit_message>
simplificacion de la exportacion
</commit_message>
<xml_diff>
--- a/outputs/EIA_simplificada_20251011.docx
+++ b/outputs/EIA_simplificada_20251011.docx
@@ -6784,7 +6784,7 @@
         </w:rPr>
       </w:pPr>
       <w:r>
-        <w:t>D. FRANCISCO JAVIER CAÑIBANO SASTRE, con D.N.I. 2917895 T, en representación de EXCMO. AYUNTAMIENTO DE VEGA DE TERA, CON C.I.F. P-4926000C, con dirección a efectos de notificación C/ de la Iglesia 12 C.P. 49331, Vega de Tera (Zamora), expone la intención de realizar un sondeo de apoyo a otro ya existente para la captación de agua subterránea, con el fin de acometer las necesidades hídricas para el abastecimiento de la población de Junquera de Tera, termino municipal anejo a este, en una parcela de su propiedad situada en el término municipal de Vega de Tera, provincia de Zamora. El sondeo existente está en la parcela 2620, del polígono 1 de Vega de Tera (Zamora), con Referencia Catastral 49260A001026200000TF. Y el nuevo sondeo está en la parcela DS DISEMINADOS JUNQUERA Polígono 1 Parcela 2621 de Vega de Tera (Zamora), con Referencia Catastral 49260A00102610000TM.</w:t>
+        <w:t>D. JOSÉ MARÍA RIU GRÁVALOS, con D.N.I. 18020155 T, con domicilio a efectos de notificación en, C/ MOSQUERA DE BORNUEVO 3, C.P. 42071 SORIA, en representación de MINISTERIO DE TRANSPORTES Y MOVILIDAD SOSTENIBLE, Unidad de Carreteras del Estado en Soria, con C.I.F. S-2817032B exponen la intención de realizar un sondeo para la captación de agua subterránea con el fin de dar apoyo a un pozo ya existente, dentro de una finca de su propiedad, situada en el término municipal de San Esteban de Gormaz, provincia de Soria. Se trata de una parcela cuya superficie en el Catastro es de 33 hectáreas, 57 áreas y 72 centiáreas, concretamente la parcela 9030, polígono 88, del término municipal de San Esteban de Gormaz (Soria), con Referencia Catastral 42263A088090300000RZ.</w:t>
       </w:r>
     </w:p>
     <w:p>
@@ -6982,7 +6982,33 @@
         </w:rPr>
       </w:pPr>
       <w:r>
-        <w:t>UTM X: 238427 UTM Y: 4654990 Huso: 30 Datum: ETRS89 Latitud: 42° 00′ 12,55″ N Longitud: 6° 09′ 30,33″ W</w:t>
+        <w:rPr>
+          <w:rFonts w:cs="Times New Roman"/>
+          <w:sz w:val="22"/>
+        </w:rPr>
+        <w:t>{{</w:t>
+      </w:r>
+      <w:proofErr w:type="spellStart"/>
+      <w:r>
+        <w:rPr>
+          <w:rFonts w:cs="Times New Roman"/>
+          <w:sz w:val="22"/>
+        </w:rPr>
+        <w:t>tabla_coordenadas</w:t>
+      </w:r>
+      <w:proofErr w:type="spellEnd"/>
+      <w:r>
+        <w:rPr>
+          <w:rFonts w:cs="Times New Roman"/>
+          <w:sz w:val="22"/>
+        </w:rPr>
+        <w:t>}}</w:t>
+      </w:r>
+      <w:r>
+        <w:rPr>
+          <w:rFonts w:cs="Times New Roman"/>
+          <w:sz w:val="22"/>
+        </w:rPr>
         <w:tab/>
       </w:r>
     </w:p>
@@ -7046,7 +7072,7 @@
         </w:rPr>
       </w:pPr>
       <w:r>
-        <w:t>La longitud para este sondeo es de 160 m, ya que a esta profundidad se prevé que se habrán atravesado los acuíferos suficientes que permitan obtener el caudal necesario que se pretende extraer</w:t>
+        <w:t>La longitud para este sondeo es de 100 m, ya que a esta profundidad se prevé que se habrán atravesado los acuíferos suficientes que permitan obtener el caudal necesario que se pretende extraer</w:t>
       </w:r>
     </w:p>
     <w:p>
@@ -7759,7 +7785,7 @@
         </w:rPr>
       </w:pPr>
       <w:r>
-        <w:t>Dado que la energía a utilizar será eléctrica, se utilizará una bomba sumergible con la potencia suficiente para obtener como mínimo un caudal de 2 l/s.</w:t>
+        <w:t>Dado que la energía a utilizar será eléctrica, se utilizará una bomba sumergible con la potencia suficiente para obtener como mínimo un caudal de 0.83 l/s.</w:t>
       </w:r>
     </w:p>
     <w:p>
@@ -8321,7 +8347,7 @@
         </w:rPr>
       </w:pPr>
       <w:r>
-        <w:t>Caudal necesario: Caudal medio equivalente (Q m eq): Q m eq = 12.042.000 l/año / (365•24•3600) s/año = 0,38 l/s Caudal máximo instantáneo (Q M i): Q M i = 12.042.000 l/año / (1.672 h/año x 3.600 s/h) = 2 l/s 8 Sondeo existente: Sondeo nuevo 40% del volumen máxmo anual Volumen total anual 40% = 8.028 m3/año = 8.028.000 l/año Caudal necesario: Caudal medio equivalente (Q m eq): Q m eq = 8.028.000 l/año / (365•24•3600) s/año = 0,25 l/s Caudal máximo instantáneo (Q M i): Q M i = 8.028.000 l/año / (1.115 h/año x 3.600 s/h) = 2 l/s NOTA: Según la actual legislación en materia de aguas por la que se rige el Organismo de Cuenca implicado en este caso, aquellos sondeos que se vayan a realizar a una distancia inferior a 100 m de otro sondeo preexistente (siempre que la distancia entre ambos sea la mínima obligatoria), podrán bombear como máximo un caudal menor a 0,15 l/segundo. 9</w:t>
+        <w:t>3.1. Caudal necesario Teniendo en cuenta que el objetivo del sondeo es el de cubrir las necesidades hídricas para el uso de una planta de fabricación de salmuera, el caudal de agua necesario puede calcularse como sigue: Consumos: Consumos por día 9,32 m3/día Volumen necesario: Fabricación salmuera 3.400 m3/año El reparto de volúmenes entre los dos aprovechamientos queda de la siguiente manera: Sondeo nuevo 80% = 2.720 m3/año = 2.720.000 l/año Pozo existente 20% = 680 m3/año = 680.000 l/año Caudal necesario sondeo nuevo: Caudal medio equivalente (Q ): m eq Q = 2.720.000 l/año / (365·24·3600) s/año = 0,13 l/s m eq Caudal máximo instantáneo (Q ): M i Q = 2.720.000 l/año / (910 h/año x 3.600 s/h) = 0,83 l/s M i 7 Caudal necesario pozo existente: Caudal medio equivalente (Q ): m eq Q = 512.730 l/año / (365·24·3600) s/año = 0,01 l/s m eq Caudal máximo instantáneo (Q ): M i Q = 512.730 l/año / (171h/año x 3.600 s/h) = 0,83 l/s M i NOTA: Según la actual legislación en materia de aguas por la que se rige el Organismo de Cuenca implicado en este caso, aquellos sondeos que se vayan a realizar a una distancia inferior a 100 m de otro sondeo preexistente (siempre que la distancia entre ambos sea la mínima obligatoria), podrán bombear como máximo un caudal menor a 0,15 l/segundo. En el caso de cumplir la condición de 100 m de distancia al sondeo más cercano, podremos sobrepasar dicho límite de 0,15 l/segundo. EL pozo existente tiene unas medidas de 1,2m de diametro y 6 m de profundidad.</w:t>
       </w:r>
     </w:p>
     <w:p>
@@ -8387,7 +8413,7 @@
         </w:rPr>
       </w:pPr>
       <w:r>
-        <w:t xml:space="preserve">Durante la fase de funcionamiento el agua se extrae del sondeo mediante una bomba electrosumergible de Electrobomba Sumergible 2.94 kW de potencia, accionada la corriente eléctrica disponible en la parcela. </w:t>
+        <w:t xml:space="preserve">Durante la fase de funcionamiento el agua se extrae del sondeo mediante una bomba electrosumergible de Electrobomba Sumergible 1.1 kW de potencia, accionada la corriente eléctrica disponible en la parcela. </w:t>
       </w:r>
     </w:p>
     <w:p>
@@ -33224,7 +33250,7 @@
       </w:rPr>
     </w:pPr>
     <w:r>
-      <w:t>DOCUMENTO AMBIENTAL SIMPLIIFICADO SOBRE PROYECTO DE SONDEO PARA CAPTACIÓN DE AGUAS SUBTERRÁNEAS PARA ABASTECIMIENTO EN Vega de Tera (Zamora)</w:t>
+      <w:t>DOCUMENTO AMBIENTAL SIMPLIIFICADO SOBRE PROYECTO DE SONDEO PARA CAPTACIÓN DE AGUAS SUBTERRÁNEAS PARA ABASTECIMIENTO EN San Esteban de Gormaz ({{provincia}})</w:t>
     </w:r>
   </w:p>
 </w:hdr>

</xml_diff>

<commit_message>
he reducido el extraccion_info_proyecto
</commit_message>
<xml_diff>
--- a/outputs/EIA_simplificada_20251011.docx
+++ b/outputs/EIA_simplificada_20251011.docx
@@ -6778,13 +6778,8 @@
       <w:bookmarkEnd w:id="1"/>
     </w:p>
     <w:p>
-      <w:pPr>
-        <w:rPr>
-          <w:highlight w:val="yellow"/>
-        </w:rPr>
-      </w:pPr>
-      <w:r>
-        <w:t>D. JOSÉ MARÍA RIU GRÁVALOS, con D.N.I. 18020155 T, con domicilio a efectos de notificación en, C/ MOSQUERA DE BORNUEVO 3, C.P. 42071 SORIA, en representación de MINISTERIO DE TRANSPORTES Y MOVILIDAD SOSTENIBLE, Unidad de Carreteras del Estado en Soria, con C.I.F. S-2817032B exponen la intención de realizar un sondeo para la captación de agua subterránea con el fin de dar apoyo a un pozo ya existente, dentro de una finca de su propiedad, situada en el término municipal de San Esteban de Gormaz, provincia de Soria. Se trata de una parcela cuya superficie en el Catastro es de 33 hectáreas, 57 áreas y 72 centiáreas, concretamente la parcela 9030, polígono 88, del término municipal de San Esteban de Gormaz (Soria), con Referencia Catastral 42263A088090300000RZ.</w:t>
+      <w:r>
+        <w:t>D. FRANCISCO JAVIER CAÑIBANO SASTRE, con D.N.I. 2917895 T, en representación de EXCMO. AYUNTAMIENTO DE VEGA DE TERA, CON C.I.F. P-4926000C, con dirección a efectos de notificación C/ de la Iglesia 12 C.P. 49331, Vega de Tera (Zamora), expone la intención de realizar un sondeo de apoyo a otro ya existente para la captación de agua subterránea, con el fin de acometer las necesidades hídricas para el abastecimiento de la población de Junquera de Tera, termino municipal anejo a este, en una parcela de su propiedad situada en el término municipal de Vega de Tera, provincia de Zamora. El sondeo existente está en la parcela 2620, del polígono 1 de Vega de Tera (Zamora), con Referencia Catastral 49260A001026200000TF. Y el nuevo sondeo está en la parcela DS DISEMINADOS JUNQUERA Polígono 1 Parcela 2621 de Vega de Tera (Zamora), con Referencia Catastral 49260A00102610000TM.</w:t>
       </w:r>
     </w:p>
     <w:p>
@@ -6970,6 +6965,20 @@
           <w:u w:val="single"/>
         </w:rPr>
       </w:pPr>
+      <w:r>
+        <w:t>{{</w:t>
+      </w:r>
+      <w:proofErr w:type="spellStart"/>
+      <w:r>
+        <w:t>PH_</w:t>
+      </w:r>
+      <w:r>
+        <w:t>situacion</w:t>
+      </w:r>
+      <w:proofErr w:type="spellEnd"/>
+      <w:r>
+        <w:t>}}</w:t>
+      </w:r>
     </w:p>
     <w:p>
       <w:pPr>
@@ -7065,14 +7074,8 @@
       </w:r>
     </w:p>
     <w:p>
-      <w:pPr>
-        <w:ind w:left="567"/>
-        <w:rPr>
-          <w:rFonts w:cs="Times New Roman"/>
-        </w:rPr>
-      </w:pPr>
-      <w:r>
-        <w:t>La longitud para este sondeo es de 100 m, ya que a esta profundidad se prevé que se habrán atravesado los acuíferos suficientes que permitan obtener el caudal necesario que se pretende extraer</w:t>
+      <w:r>
+        <w:t>La longitud para este sondeo es de 160 m, ya que a esta profundidad se prevé que se habrán atravesado los acuíferos suficientes que permitan obtener el caudal necesario que se pretende extraer</w:t>
       </w:r>
     </w:p>
     <w:p>
@@ -7364,12 +7367,6 @@
       </w:r>
     </w:p>
     <w:p>
-      <w:pPr>
-        <w:ind w:left="567"/>
-        <w:rPr>
-          <w:rFonts w:cs="Times New Roman"/>
-        </w:rPr>
-      </w:pPr>
       <w:r>
         <w:t>La perforación se comenzará con un diámetro superior al definitivo de la entubación, que en este caso será de 222 mm, con el fin de que posteriormente puedan ser introducidas la tubería y la grava, y para que en caso de ser necesario reducir el diámetro definitivo, la tubería no tenga que ser de diámetro inferior al proyectado, ya que de lo contrario limitaría las características del grupo elevador en cuanto a caudal, y por tanto la perforación no cumpliría los fines para los cuales se proyecta.</w:t>
       </w:r>
@@ -7777,6 +7774,95 @@
       </w:r>
     </w:p>
     <w:p>
+      <w:r>
+        <w:t>Dado que la energía a utilizar será eléctrica, se utilizará una bomba sumergible con la potencia suficiente para obtener como mínimo un caudal de 2 l/s.</w:t>
+      </w:r>
+    </w:p>
+    <w:p>
+      <w:pPr>
+        <w:ind w:left="567"/>
+        <w:rPr>
+          <w:rFonts w:cs="Times New Roman"/>
+        </w:rPr>
+      </w:pPr>
+      <w:r>
+        <w:rPr>
+          <w:rFonts w:cs="Times New Roman"/>
+        </w:rPr>
+        <w:t xml:space="preserve">La tubería de impulsión estará formada por tramos independientes de tubo de acero estirado sin soldadura, acoplados entre sí por bridas de acero electrosoldadas, y con una junta de goma para conseguir una buena estanqueidad. </w:t>
+      </w:r>
+    </w:p>
+    <w:p>
+      <w:pPr>
+        <w:ind w:left="567"/>
+        <w:rPr>
+          <w:rFonts w:cs="Times New Roman"/>
+        </w:rPr>
+      </w:pPr>
+      <w:r>
+        <w:rPr>
+          <w:rFonts w:cs="Times New Roman"/>
+        </w:rPr>
+        <w:t xml:space="preserve">Las protecciones se limitarán a tener en el cuadro de mandos un relé diferencial, un interruptor magnetotérmico, un contactor, un </w:t>
+      </w:r>
+      <w:proofErr w:type="spellStart"/>
+      <w:r>
+        <w:rPr>
+          <w:rFonts w:cs="Times New Roman"/>
+        </w:rPr>
+        <w:t>salvamotor</w:t>
+      </w:r>
+      <w:proofErr w:type="spellEnd"/>
+      <w:r>
+        <w:rPr>
+          <w:rFonts w:cs="Times New Roman"/>
+        </w:rPr>
+        <w:t xml:space="preserve"> y conductores de protección.</w:t>
+      </w:r>
+    </w:p>
+    <w:p>
+      <w:pPr>
+        <w:ind w:left="567"/>
+        <w:rPr>
+          <w:rFonts w:cs="Times New Roman"/>
+        </w:rPr>
+      </w:pPr>
+      <w:r>
+        <w:rPr>
+          <w:rFonts w:cs="Times New Roman"/>
+        </w:rPr>
+        <w:t xml:space="preserve">La llave del cuadro de mandos estará siempre en poder del interesado o persona de confianza y la boca del sondeo estará tapada, dando únicamente entrada por ella al cable conductor eléctrico, al cable de </w:t>
+      </w:r>
+      <w:proofErr w:type="spellStart"/>
+      <w:r>
+        <w:rPr>
+          <w:rFonts w:cs="Times New Roman"/>
+        </w:rPr>
+        <w:t>sujección</w:t>
+      </w:r>
+      <w:proofErr w:type="spellEnd"/>
+      <w:r>
+        <w:rPr>
+          <w:rFonts w:cs="Times New Roman"/>
+        </w:rPr>
+        <w:t xml:space="preserve"> de la bomba y a la tubería de impulsión del agua.</w:t>
+      </w:r>
+    </w:p>
+    <w:p>
+      <w:pPr>
+        <w:ind w:left="567"/>
+        <w:rPr>
+          <w:rFonts w:cs="Times New Roman"/>
+        </w:rPr>
+      </w:pPr>
+      <w:r>
+        <w:rPr>
+          <w:rFonts w:cs="Times New Roman"/>
+        </w:rPr>
+        <w:t>La instalación irá provista de otros elementos necesarios para un perfecto funcionamiento, tales como válvulas de paso y retención, grifos de purga, manómetros, etc.</w:t>
+      </w:r>
+    </w:p>
+    <w:p>
       <w:pPr>
         <w:ind w:left="567"/>
         <w:rPr>
@@ -7785,117 +7871,14 @@
         </w:rPr>
       </w:pPr>
       <w:r>
-        <w:t>Dado que la energía a utilizar será eléctrica, se utilizará una bomba sumergible con la potencia suficiente para obtener como mínimo un caudal de 0.83 l/s.</w:t>
-      </w:r>
-    </w:p>
-    <w:p>
-      <w:pPr>
-        <w:ind w:left="567"/>
-        <w:rPr>
-          <w:rFonts w:cs="Times New Roman"/>
-        </w:rPr>
-      </w:pPr>
-      <w:r>
-        <w:rPr>
-          <w:rFonts w:cs="Times New Roman"/>
-        </w:rPr>
-        <w:t xml:space="preserve">La tubería de impulsión estará formada por tramos independientes de tubo de acero estirado sin soldadura, acoplados entre sí por bridas de acero electrosoldadas, y con una junta de goma para conseguir una buena estanqueidad. </w:t>
-      </w:r>
-    </w:p>
-    <w:p>
-      <w:pPr>
-        <w:ind w:left="567"/>
-        <w:rPr>
-          <w:rFonts w:cs="Times New Roman"/>
-        </w:rPr>
-      </w:pPr>
-      <w:r>
-        <w:rPr>
-          <w:rFonts w:cs="Times New Roman"/>
-        </w:rPr>
-        <w:t xml:space="preserve">Las protecciones se limitarán a tener en el cuadro de mandos un relé diferencial, un interruptor magnetotérmico, un contactor, un </w:t>
-      </w:r>
-      <w:proofErr w:type="spellStart"/>
-      <w:r>
-        <w:rPr>
-          <w:rFonts w:cs="Times New Roman"/>
-        </w:rPr>
-        <w:t>salvamotor</w:t>
-      </w:r>
-      <w:proofErr w:type="spellEnd"/>
-      <w:r>
-        <w:rPr>
-          <w:rFonts w:cs="Times New Roman"/>
-        </w:rPr>
-        <w:t xml:space="preserve"> y conductores de protección.</w:t>
-      </w:r>
-    </w:p>
-    <w:p>
-      <w:pPr>
-        <w:ind w:left="567"/>
-        <w:rPr>
-          <w:rFonts w:cs="Times New Roman"/>
-        </w:rPr>
-      </w:pPr>
-      <w:r>
-        <w:rPr>
-          <w:rFonts w:cs="Times New Roman"/>
-        </w:rPr>
-        <w:t xml:space="preserve">La llave del cuadro de mandos estará siempre en poder del interesado o persona de confianza y la boca del sondeo estará tapada, dando únicamente entrada por ella al cable conductor eléctrico, al cable de </w:t>
-      </w:r>
-      <w:proofErr w:type="spellStart"/>
-      <w:r>
-        <w:rPr>
-          <w:rFonts w:cs="Times New Roman"/>
-        </w:rPr>
-        <w:t>sujección</w:t>
-      </w:r>
-      <w:proofErr w:type="spellEnd"/>
-      <w:r>
-        <w:rPr>
-          <w:rFonts w:cs="Times New Roman"/>
-        </w:rPr>
-        <w:t xml:space="preserve"> de la bomba y a la tubería de impulsión del agua.</w:t>
-      </w:r>
-    </w:p>
-    <w:p>
-      <w:pPr>
-        <w:ind w:left="567"/>
-        <w:rPr>
-          <w:rFonts w:cs="Times New Roman"/>
-        </w:rPr>
-      </w:pPr>
-      <w:r>
-        <w:rPr>
-          <w:rFonts w:cs="Times New Roman"/>
-        </w:rPr>
-        <w:t>La instalación irá provista de otros elementos necesarios para un perfecto funcionamiento, tales como válvulas de paso y retención, grifos de purga, manómetros, etc.</w:t>
-      </w:r>
-    </w:p>
-    <w:p>
-      <w:pPr>
-        <w:ind w:left="567"/>
         <w:rPr>
           <w:rFonts w:cs="Times New Roman"/>
           <w:u w:val="single"/>
         </w:rPr>
-      </w:pPr>
-      <w:r>
-        <w:rPr>
-          <w:rFonts w:cs="Times New Roman"/>
-          <w:u w:val="single"/>
-        </w:rPr>
         <w:t xml:space="preserve">Instalación eléctrica </w:t>
       </w:r>
     </w:p>
-    <w:p>
-      <w:pPr>
-        <w:ind w:left="567"/>
-        <w:rPr>
-          <w:rFonts w:cs="Times New Roman"/>
-        </w:rPr>
-      </w:pPr>
-    </w:p>
+    <w:p/>
     <w:p>
       <w:pPr>
         <w:ind w:left="567"/>
@@ -8339,15 +8322,8 @@
       </w:r>
     </w:p>
     <w:p>
-      <w:pPr>
-        <w:ind w:left="567"/>
-        <w:rPr>
-          <w:rFonts w:cs="Times New Roman"/>
-          <w:bCs/>
-        </w:rPr>
-      </w:pPr>
-      <w:r>
-        <w:t>3.1. Caudal necesario Teniendo en cuenta que el objetivo del sondeo es el de cubrir las necesidades hídricas para el uso de una planta de fabricación de salmuera, el caudal de agua necesario puede calcularse como sigue: Consumos: Consumos por día 9,32 m3/día Volumen necesario: Fabricación salmuera 3.400 m3/año El reparto de volúmenes entre los dos aprovechamientos queda de la siguiente manera: Sondeo nuevo 80% = 2.720 m3/año = 2.720.000 l/año Pozo existente 20% = 680 m3/año = 680.000 l/año Caudal necesario sondeo nuevo: Caudal medio equivalente (Q ): m eq Q = 2.720.000 l/año / (365·24·3600) s/año = 0,13 l/s m eq Caudal máximo instantáneo (Q ): M i Q = 2.720.000 l/año / (910 h/año x 3.600 s/h) = 0,83 l/s M i 7 Caudal necesario pozo existente: Caudal medio equivalente (Q ): m eq Q = 512.730 l/año / (365·24·3600) s/año = 0,01 l/s m eq Caudal máximo instantáneo (Q ): M i Q = 512.730 l/año / (171h/año x 3.600 s/h) = 0,83 l/s M i NOTA: Según la actual legislación en materia de aguas por la que se rige el Organismo de Cuenca implicado en este caso, aquellos sondeos que se vayan a realizar a una distancia inferior a 100 m de otro sondeo preexistente (siempre que la distancia entre ambos sea la mínima obligatoria), podrán bombear como máximo un caudal menor a 0,15 l/segundo. En el caso de cumplir la condición de 100 m de distancia al sondeo más cercano, podremos sobrepasar dicho límite de 0,15 l/segundo. EL pozo existente tiene unas medidas de 1,2m de diametro y 6 m de profundidad.</w:t>
+      <w:r>
+        <w:t>Caudal necesario: Caudal medio equivalente (Q m eq): Q m eq = 12.042.000 l/año / (365•24•3600) s/año = 0,38 l/s Caudal máximo instantáneo (Q M i): Q M i = 12.042.000 l/año / (1.672 h/año x 3.600 s/h) = 2 l/s 8 Sondeo existente: Sondeo nuevo 40% del volumen máxmo anual Volumen total anual 40% = 8.028 m3/año = 8.028.000 l/año Caudal necesario: Caudal medio equivalente (Q m eq): Q m eq = 8.028.000 l/año / (365•24•3600) s/año = 0,25 l/s Caudal máximo instantáneo (Q M i): Q M i = 8.028.000 l/año / (1.115 h/año x 3.600 s/h) = 2 l/s NOTA: Según la actual legislación en materia de aguas por la que se rige el Organismo de Cuenca implicado en este caso, aquellos sondeos que se vayan a realizar a una distancia inferior a 100 m de otro sondeo preexistente (siempre que la distancia entre ambos sea la mínima obligatoria), podrán bombear como máximo un caudal menor a 0,15 l/segundo. 9</w:t>
       </w:r>
     </w:p>
     <w:p>
@@ -8406,14 +8382,8 @@
       </w:r>
     </w:p>
     <w:p>
-      <w:pPr>
-        <w:ind w:left="567"/>
-        <w:rPr>
-          <w:rFonts w:cs="Times New Roman"/>
-        </w:rPr>
-      </w:pPr>
-      <w:r>
-        <w:t xml:space="preserve">Durante la fase de funcionamiento el agua se extrae del sondeo mediante una bomba electrosumergible de Electrobomba Sumergible 1.1 kW de potencia, accionada la corriente eléctrica disponible en la parcela. </w:t>
+      <w:r>
+        <w:t xml:space="preserve">Durante la fase de funcionamiento el agua se extrae del sondeo mediante una bomba electrosumergible de Electrobomba Sumergible 2.94 kW de potencia, accionada la corriente eléctrica disponible en la parcela. </w:t>
       </w:r>
     </w:p>
     <w:p>
@@ -8793,6 +8763,26 @@
           <w:rFonts w:cs="Times New Roman"/>
         </w:rPr>
       </w:pPr>
+      <w:r>
+        <w:rPr>
+          <w:rFonts w:cs="Times New Roman"/>
+        </w:rPr>
+        <w:t>{{</w:t>
+      </w:r>
+      <w:proofErr w:type="spellStart"/>
+      <w:r>
+        <w:rPr>
+          <w:rFonts w:cs="Times New Roman"/>
+        </w:rPr>
+        <w:t>alternativas_desc</w:t>
+      </w:r>
+      <w:proofErr w:type="spellEnd"/>
+      <w:r>
+        <w:rPr>
+          <w:rFonts w:cs="Times New Roman"/>
+        </w:rPr>
+        <w:t>}}</w:t>
+      </w:r>
     </w:p>
     <w:p>
       <w:pPr>
@@ -8812,7 +8802,19 @@
       <w:bookmarkEnd w:id="12"/>
       <w:bookmarkEnd w:id="13"/>
     </w:p>
-    <w:p/>
+    <w:p>
+      <w:r>
+        <w:t>{{</w:t>
+      </w:r>
+      <w:proofErr w:type="spellStart"/>
+      <w:r>
+        <w:t>alternativas_val</w:t>
+      </w:r>
+      <w:proofErr w:type="spellEnd"/>
+      <w:r>
+        <w:t>}}</w:t>
+      </w:r>
+    </w:p>
     <w:p>
       <w:pPr>
         <w:pStyle w:val="Ttulo2"/>
@@ -8831,6 +8833,17 @@
           <w:rFonts w:cs="Times New Roman"/>
         </w:rPr>
       </w:pPr>
+      <w:r>
+        <w:t>{{</w:t>
+      </w:r>
+      <w:proofErr w:type="spellStart"/>
+      <w:r>
+        <w:t>alternativas_just</w:t>
+      </w:r>
+      <w:proofErr w:type="spellEnd"/>
+      <w:r>
+        <w:t>}}</w:t>
+      </w:r>
     </w:p>
     <w:p>
       <w:pPr>
@@ -9188,7 +9201,11 @@
       </w:r>
       <w:bookmarkEnd w:id="19"/>
     </w:p>
-    <w:p/>
+    <w:p>
+      <w:r>
+        <w:t>{{geología}}</w:t>
+      </w:r>
+    </w:p>
     <w:p>
       <w:pPr>
         <w:pStyle w:val="Ttulo2"/>
@@ -33236,21 +33253,8 @@
 <file path=word/header1.xml><?xml version="1.0" encoding="utf-8"?>
 <w:hdr xmlns:wpc="http://schemas.microsoft.com/office/word/2010/wordprocessingCanvas" xmlns:cx="http://schemas.microsoft.com/office/drawing/2014/chartex" xmlns:cx1="http://schemas.microsoft.com/office/drawing/2015/9/8/chartex" xmlns:cx2="http://schemas.microsoft.com/office/drawing/2015/10/21/chartex" xmlns:cx3="http://schemas.microsoft.com/office/drawing/2016/5/9/chartex" xmlns:cx4="http://schemas.microsoft.com/office/drawing/2016/5/10/chartex" xmlns:cx5="http://schemas.microsoft.com/office/drawing/2016/5/11/chartex" xmlns:cx6="http://schemas.microsoft.com/office/drawing/2016/5/12/chartex" xmlns:cx7="http://schemas.microsoft.com/office/drawing/2016/5/13/chartex" xmlns:cx8="http://schemas.microsoft.com/office/drawing/2016/5/14/chartex" xmlns:mc="http://schemas.openxmlformats.org/markup-compatibility/2006" xmlns:aink="http://schemas.microsoft.com/office/drawing/2016/ink" xmlns:am3d="http://schemas.microsoft.com/office/drawing/2017/model3d" xmlns:o="urn:schemas-microsoft-com:office:office" xmlns:oel="http://schemas.microsoft.com/office/2019/extlst" xmlns:r="http://schemas.openxmlformats.org/officeDocument/2006/relationships" xmlns:m="http://schemas.openxmlformats.org/officeDocument/2006/math" xmlns:v="urn:schemas-microsoft-com:vml" xmlns:wp14="http://schemas.microsoft.com/office/word/2010/wordprocessingDrawing" xmlns:wp="http://schemas.openxmlformats.org/drawingml/2006/wordprocessingDrawing" xmlns:w10="urn:schemas-microsoft-com:office:word" xmlns:w="http://schemas.openxmlformats.org/wordprocessingml/2006/main" xmlns:w14="http://schemas.microsoft.com/office/word/2010/wordml" xmlns:w15="http://schemas.microsoft.com/office/word/2012/wordml" xmlns:w16cex="http://schemas.microsoft.com/office/word/2018/wordml/cex" xmlns:w16cid="http://schemas.microsoft.com/office/word/2016/wordml/cid" xmlns:w16="http://schemas.microsoft.com/office/word/2018/wordml" xmlns:w16du="http://schemas.microsoft.com/office/word/2023/wordml/word16du" xmlns:w16sdtdh="http://schemas.microsoft.com/office/word/2020/wordml/sdtdatahash" xmlns:w16sdtfl="http://schemas.microsoft.com/office/word/2024/wordml/sdtformatlock" xmlns:w16se="http://schemas.microsoft.com/office/word/2015/wordml/symex" xmlns:wpg="http://schemas.microsoft.com/office/word/2010/wordprocessingGroup" xmlns:wpi="http://schemas.microsoft.com/office/word/2010/wordprocessingInk" xmlns:wne="http://schemas.microsoft.com/office/word/2006/wordml" xmlns:wps="http://schemas.microsoft.com/office/word/2010/wordprocessingShape" mc:Ignorable="w14 w15 w16se w16cid w16 w16cex w16sdtdh w16sdtfl w16du wp14">
   <w:p>
-    <w:pPr>
-      <w:pStyle w:val="Encabezado"/>
-      <w:tabs>
-        <w:tab w:val="clear" w:pos="4252"/>
-        <w:tab w:val="clear" w:pos="8504"/>
-        <w:tab w:val="left" w:pos="1908"/>
-      </w:tabs>
-      <w:ind w:left="-567" w:firstLine="0"/>
-      <w:jc w:val="center"/>
-      <w:rPr>
-        <w:lang w:val="es-ES"/>
-      </w:rPr>
-    </w:pPr>
     <w:r>
-      <w:t>DOCUMENTO AMBIENTAL SIMPLIIFICADO SOBRE PROYECTO DE SONDEO PARA CAPTACIÓN DE AGUAS SUBTERRÁNEAS PARA ABASTECIMIENTO EN San Esteban de Gormaz ({{provincia}})</w:t>
+      <w:t>DOCUMENTO AMBIENTAL SIMPLIIFICADO SOBRE PROYECTO DE SONDEO PARA CAPTACIÓN DE AGUAS SUBTERRÁNEAS PARA ABASTECIMIENTO EN Vega de Tera ({{provincia}})</w:t>
     </w:r>
   </w:p>
 </w:hdr>

</xml_diff>